<commit_message>
Doing and doing and doing
</commit_message>
<xml_diff>
--- a/Mega Project/Mega project.docx
+++ b/Mega Project/Mega project.docx
@@ -208,6 +208,48 @@
         </w:rPr>
         <w:t xml:space="preserve"> input field used in form must have access by the form while input is separate component</w:t>
       </w:r>
+    </w:p>
+    <w:p>
+      <w:pPr>
+        <w:pStyle w:val="ListBullet"/>
+      </w:pPr>
+      <w:r>
+        <w:t xml:space="preserve">For optimizing a function in </w:t>
+      </w:r>
+      <w:proofErr w:type="spellStart"/>
+      <w:r>
+        <w:t>useEffect</w:t>
+      </w:r>
+      <w:proofErr w:type="spellEnd"/>
+      <w:r>
+        <w:t xml:space="preserve"> we can do this</w:t>
+      </w:r>
+    </w:p>
+    <w:p>
+      <w:pPr>
+        <w:pStyle w:val="ListBullet"/>
+        <w:numPr>
+          <w:ilvl w:val="0"/>
+          <w:numId w:val="0"/>
+        </w:numPr>
+        <w:ind w:left="360"/>
+      </w:pPr>
+      <w:r>
+        <w:t xml:space="preserve">Return () =&gt; </w:t>
+      </w:r>
+      <w:proofErr w:type="gramStart"/>
+      <w:r>
+        <w:t>{ subscription</w:t>
+      </w:r>
+      <w:proofErr w:type="gramEnd"/>
+      <w:r>
+        <w:t>.</w:t>
+      </w:r>
+      <w:proofErr w:type="gramStart"/>
+      <w:r>
+        <w:t>unsubscribe() }</w:t>
+      </w:r>
+      <w:proofErr w:type="gramEnd"/>
     </w:p>
     <w:p>
       <w:pPr>

</xml_diff>